<commit_message>
Issue 1:Create spring-log4j2-splunk integration project
</commit_message>
<xml_diff>
--- a/spring-log4j2-splunk/Log4j2 Logs Directly to Splunk.docx
+++ b/spring-log4j2-splunk/Log4j2 Logs Directly to Splunk.docx
@@ -25,10 +25,10 @@
           <w:noProof/>
         </w:rPr>
         <w:drawing>
-          <wp:inline distT="0" distB="0" distL="0" distR="0" wp14:anchorId="05810E41" wp14:editId="06F5AEF0">
-            <wp:extent cx="5724525" cy="847725"/>
-            <wp:effectExtent l="0" t="0" r="9525" b="9525"/>
-            <wp:docPr id="1" name="Picture 1"/>
+          <wp:inline distT="0" distB="0" distL="0" distR="0" wp14:anchorId="226E603F" wp14:editId="168C1C2B">
+            <wp:extent cx="5715000" cy="857250"/>
+            <wp:effectExtent l="0" t="0" r="0" b="0"/>
+            <wp:docPr id="3" name="Picture 3"/>
             <wp:cNvGraphicFramePr>
               <a:graphicFrameLocks xmlns:a="http://schemas.openxmlformats.org/drawingml/2006/main" noChangeAspect="1"/>
             </wp:cNvGraphicFramePr>
@@ -57,7 +57,7 @@
                   <pic:spPr bwMode="auto">
                     <a:xfrm>
                       <a:off x="0" y="0"/>
-                      <a:ext cx="5724525" cy="847725"/>
+                      <a:ext cx="5715000" cy="857250"/>
                     </a:xfrm>
                     <a:prstGeom prst="rect">
                       <a:avLst/>
@@ -98,10 +98,10 @@
           <w:noProof/>
         </w:rPr>
         <w:drawing>
-          <wp:inline distT="0" distB="0" distL="0" distR="0" wp14:anchorId="53067666" wp14:editId="5AF58C24">
-            <wp:extent cx="5724525" cy="2143125"/>
-            <wp:effectExtent l="0" t="0" r="9525" b="9525"/>
-            <wp:docPr id="2" name="Picture 2"/>
+          <wp:inline distT="0" distB="0" distL="0" distR="0" wp14:anchorId="146318BA" wp14:editId="1668B639">
+            <wp:extent cx="5715000" cy="2133600"/>
+            <wp:effectExtent l="0" t="0" r="0" b="0"/>
+            <wp:docPr id="4" name="Picture 4"/>
             <wp:cNvGraphicFramePr>
               <a:graphicFrameLocks xmlns:a="http://schemas.openxmlformats.org/drawingml/2006/main" noChangeAspect="1"/>
             </wp:cNvGraphicFramePr>
@@ -130,7 +130,7 @@
                   <pic:spPr bwMode="auto">
                     <a:xfrm>
                       <a:off x="0" y="0"/>
-                      <a:ext cx="5724525" cy="2143125"/>
+                      <a:ext cx="5715000" cy="2133600"/>
                     </a:xfrm>
                     <a:prstGeom prst="rect">
                       <a:avLst/>
@@ -280,6 +280,7 @@
     <w:lsdException w:name="HTML Sample" w:semiHidden="1" w:unhideWhenUsed="1"/>
     <w:lsdException w:name="HTML Typewriter" w:semiHidden="1" w:unhideWhenUsed="1"/>
     <w:lsdException w:name="HTML Variable" w:semiHidden="1" w:unhideWhenUsed="1"/>
+    <w:lsdException w:name="Normal Table" w:semiHidden="1" w:unhideWhenUsed="1"/>
     <w:lsdException w:name="annotation subject" w:semiHidden="1" w:unhideWhenUsed="1"/>
     <w:lsdException w:name="No List" w:semiHidden="1" w:unhideWhenUsed="1"/>
     <w:lsdException w:name="Outline List 1" w:semiHidden="1" w:unhideWhenUsed="1"/>
@@ -326,8 +327,10 @@
     <w:lsdException w:name="Table Subtle 2" w:semiHidden="1" w:unhideWhenUsed="1"/>
     <w:lsdException w:name="Table Web 1" w:semiHidden="1" w:unhideWhenUsed="1"/>
     <w:lsdException w:name="Table Web 2" w:semiHidden="1" w:unhideWhenUsed="1"/>
+    <w:lsdException w:name="Table Web 3" w:semiHidden="1" w:unhideWhenUsed="1"/>
     <w:lsdException w:name="Balloon Text" w:semiHidden="1" w:unhideWhenUsed="1"/>
     <w:lsdException w:name="Table Grid" w:uiPriority="39"/>
+    <w:lsdException w:name="Table Theme" w:semiHidden="1" w:unhideWhenUsed="1"/>
     <w:lsdException w:name="Placeholder Text" w:semiHidden="1"/>
     <w:lsdException w:name="No Spacing" w:uiPriority="1" w:qFormat="1"/>
     <w:lsdException w:name="Light Shading" w:uiPriority="60"/>

</xml_diff>